<commit_message>
Fix section numbering in Test Strategy doc
</commit_message>
<xml_diff>
--- a/documentation/Disqo Task - Test Strategy 1.0.docx
+++ b/documentation/Disqo Task - Test Strategy 1.0.docx
@@ -160,6 +160,12 @@
     </w:p>
     <w:sdt>
       <w:sdtPr>
+        <w:rPr>
+          <w:rFonts w:asciiTheme="minorHAnsi" w:eastAsiaTheme="minorEastAsia" w:hAnsiTheme="minorHAnsi" w:cstheme="minorBidi"/>
+          <w:color w:val="auto"/>
+          <w:sz w:val="22"/>
+          <w:szCs w:val="22"/>
+        </w:rPr>
         <w:id w:val="130378560"/>
         <w:docPartObj>
           <w:docPartGallery w:val="Table of Contents"/>
@@ -168,13 +174,9 @@
       </w:sdtPr>
       <w:sdtEndPr>
         <w:rPr>
-          <w:rFonts w:asciiTheme="minorHAnsi" w:eastAsiaTheme="minorEastAsia" w:hAnsiTheme="minorHAnsi" w:cstheme="minorBidi"/>
           <w:b/>
           <w:bCs/>
           <w:noProof/>
-          <w:color w:val="auto"/>
-          <w:sz w:val="22"/>
-          <w:szCs w:val="22"/>
         </w:rPr>
       </w:sdtEndPr>
       <w:sdtContent>
@@ -1208,10 +1210,7 @@
         </w:numPr>
       </w:pPr>
       <w:r>
-        <w:t xml:space="preserve">Security </w:t>
-      </w:r>
-      <w:r>
-        <w:t>testing</w:t>
+        <w:t>Security testing</w:t>
       </w:r>
     </w:p>
     <w:p/>
@@ -1295,13 +1294,7 @@
     </w:p>
     <w:p>
       <w:r>
-        <w:t>Automation tool</w:t>
-      </w:r>
-      <w:r>
-        <w:t>s</w:t>
-      </w:r>
-      <w:r>
-        <w:t xml:space="preserve"> used:</w:t>
+        <w:t>Automation tools used:</w:t>
       </w:r>
     </w:p>
     <w:p>
@@ -1321,16 +1314,7 @@
       </w:r>
       <w:proofErr w:type="spellEnd"/>
       <w:r>
-        <w:t xml:space="preserve"> + JDBC automation fram</w:t>
-      </w:r>
-      <w:r>
-        <w:t>e</w:t>
-      </w:r>
-      <w:r>
-        <w:t>work</w:t>
-      </w:r>
-      <w:r>
-        <w:t xml:space="preserve"> – API and ETL testing.</w:t>
+        <w:t xml:space="preserve"> + JDBC automation framework – API and ETL testing.</w:t>
       </w:r>
     </w:p>
     <w:p>
@@ -1481,10 +1465,12 @@
         <w:pStyle w:val="Heading1"/>
         <w:numPr>
           <w:ilvl w:val="0"/>
-          <w:numId w:val="24"/>
+          <w:numId w:val="11"/>
         </w:numPr>
       </w:pPr>
       <w:bookmarkStart w:id="5" w:name="_Toc75518705"/>
+      <w:bookmarkStart w:id="6" w:name="_GoBack"/>
+      <w:bookmarkEnd w:id="6"/>
       <w:r>
         <w:t>Risk Analysis</w:t>
       </w:r>
@@ -1566,14 +1552,14 @@
         <w:pStyle w:val="Heading1"/>
         <w:numPr>
           <w:ilvl w:val="0"/>
-          <w:numId w:val="24"/>
-        </w:numPr>
-      </w:pPr>
-      <w:bookmarkStart w:id="6" w:name="_Toc75518706"/>
+          <w:numId w:val="11"/>
+        </w:numPr>
+      </w:pPr>
+      <w:bookmarkStart w:id="7" w:name="_Toc75518706"/>
       <w:r>
         <w:t>Review and Approval</w:t>
       </w:r>
-      <w:bookmarkEnd w:id="6"/>
+      <w:bookmarkEnd w:id="7"/>
     </w:p>
     <w:p>
       <w:r>
@@ -1585,8 +1571,6 @@
       <w:r>
         <w:t>.</w:t>
       </w:r>
-      <w:bookmarkStart w:id="7" w:name="_GoBack"/>
-      <w:bookmarkEnd w:id="7"/>
     </w:p>
     <w:sectPr>
       <w:pgSz w:w="12240" w:h="15840"/>
@@ -2062,6 +2046,95 @@
     </w:lvl>
   </w:abstractNum>
   <w:abstractNum w:abstractNumId="4" w15:restartNumberingAfterBreak="0">
+    <w:nsid w:val="207E4B74"/>
+    <w:multiLevelType w:val="multilevel"/>
+    <w:tmpl w:val="14A6862A"/>
+    <w:lvl w:ilvl="0">
+      <w:start w:val="1"/>
+      <w:numFmt w:val="decimal"/>
+      <w:lvlText w:val="%1."/>
+      <w:lvlJc w:val="left"/>
+      <w:pPr>
+        <w:ind w:left="720" w:hanging="360"/>
+      </w:pPr>
+      <w:rPr>
+        <w:rFonts w:hint="default"/>
+      </w:rPr>
+    </w:lvl>
+    <w:lvl w:ilvl="1">
+      <w:start w:val="1"/>
+      <w:numFmt w:val="lowerLetter"/>
+      <w:lvlText w:val="%2."/>
+      <w:lvlJc w:val="left"/>
+      <w:pPr>
+        <w:ind w:left="1440" w:hanging="360"/>
+      </w:pPr>
+    </w:lvl>
+    <w:lvl w:ilvl="2">
+      <w:start w:val="1"/>
+      <w:numFmt w:val="lowerRoman"/>
+      <w:lvlText w:val="%3."/>
+      <w:lvlJc w:val="right"/>
+      <w:pPr>
+        <w:ind w:left="2160" w:hanging="180"/>
+      </w:pPr>
+    </w:lvl>
+    <w:lvl w:ilvl="3">
+      <w:start w:val="1"/>
+      <w:numFmt w:val="decimal"/>
+      <w:lvlText w:val="%4."/>
+      <w:lvlJc w:val="left"/>
+      <w:pPr>
+        <w:ind w:left="2880" w:hanging="360"/>
+      </w:pPr>
+    </w:lvl>
+    <w:lvl w:ilvl="4">
+      <w:start w:val="1"/>
+      <w:numFmt w:val="lowerLetter"/>
+      <w:lvlText w:val="%5."/>
+      <w:lvlJc w:val="left"/>
+      <w:pPr>
+        <w:ind w:left="3600" w:hanging="360"/>
+      </w:pPr>
+    </w:lvl>
+    <w:lvl w:ilvl="5">
+      <w:start w:val="1"/>
+      <w:numFmt w:val="lowerRoman"/>
+      <w:lvlText w:val="%6."/>
+      <w:lvlJc w:val="right"/>
+      <w:pPr>
+        <w:ind w:left="4320" w:hanging="180"/>
+      </w:pPr>
+    </w:lvl>
+    <w:lvl w:ilvl="6">
+      <w:start w:val="1"/>
+      <w:numFmt w:val="decimal"/>
+      <w:lvlText w:val="%7."/>
+      <w:lvlJc w:val="left"/>
+      <w:pPr>
+        <w:ind w:left="5040" w:hanging="360"/>
+      </w:pPr>
+    </w:lvl>
+    <w:lvl w:ilvl="7">
+      <w:start w:val="1"/>
+      <w:numFmt w:val="lowerLetter"/>
+      <w:lvlText w:val="%8."/>
+      <w:lvlJc w:val="left"/>
+      <w:pPr>
+        <w:ind w:left="5760" w:hanging="360"/>
+      </w:pPr>
+    </w:lvl>
+    <w:lvl w:ilvl="8">
+      <w:start w:val="1"/>
+      <w:numFmt w:val="lowerRoman"/>
+      <w:lvlText w:val="%9."/>
+      <w:lvlJc w:val="right"/>
+      <w:pPr>
+        <w:ind w:left="6480" w:hanging="180"/>
+      </w:pPr>
+    </w:lvl>
+  </w:abstractNum>
+  <w:abstractNum w:abstractNumId="5" w15:restartNumberingAfterBreak="0">
     <w:nsid w:val="2FF0459F"/>
     <w:multiLevelType w:val="hybridMultilevel"/>
     <w:tmpl w:val="CE1211FE"/>
@@ -2150,7 +2223,7 @@
       </w:pPr>
     </w:lvl>
   </w:abstractNum>
-  <w:abstractNum w:abstractNumId="5" w15:restartNumberingAfterBreak="0">
+  <w:abstractNum w:abstractNumId="6" w15:restartNumberingAfterBreak="0">
     <w:nsid w:val="35FA7BAD"/>
     <w:multiLevelType w:val="hybridMultilevel"/>
     <w:tmpl w:val="EDDE05A6"/>
@@ -2263,7 +2336,7 @@
       </w:rPr>
     </w:lvl>
   </w:abstractNum>
-  <w:abstractNum w:abstractNumId="6" w15:restartNumberingAfterBreak="0">
+  <w:abstractNum w:abstractNumId="7" w15:restartNumberingAfterBreak="0">
     <w:nsid w:val="3FE201E3"/>
     <w:multiLevelType w:val="hybridMultilevel"/>
     <w:tmpl w:val="255CC6E4"/>
@@ -2349,7 +2422,7 @@
       </w:pPr>
     </w:lvl>
   </w:abstractNum>
-  <w:abstractNum w:abstractNumId="7" w15:restartNumberingAfterBreak="0">
+  <w:abstractNum w:abstractNumId="8" w15:restartNumberingAfterBreak="0">
     <w:nsid w:val="40431119"/>
     <w:multiLevelType w:val="hybridMultilevel"/>
     <w:tmpl w:val="4802C9B0"/>
@@ -2462,7 +2535,7 @@
       </w:rPr>
     </w:lvl>
   </w:abstractNum>
-  <w:abstractNum w:abstractNumId="8" w15:restartNumberingAfterBreak="0">
+  <w:abstractNum w:abstractNumId="9" w15:restartNumberingAfterBreak="0">
     <w:nsid w:val="4171565C"/>
     <w:multiLevelType w:val="hybridMultilevel"/>
     <w:tmpl w:val="10500C70"/>
@@ -2575,7 +2648,7 @@
       </w:rPr>
     </w:lvl>
   </w:abstractNum>
-  <w:abstractNum w:abstractNumId="9" w15:restartNumberingAfterBreak="0">
+  <w:abstractNum w:abstractNumId="10" w15:restartNumberingAfterBreak="0">
     <w:nsid w:val="593D5083"/>
     <w:multiLevelType w:val="hybridMultilevel"/>
     <w:tmpl w:val="EE6E9222"/>
@@ -2664,7 +2737,7 @@
       </w:pPr>
     </w:lvl>
   </w:abstractNum>
-  <w:abstractNum w:abstractNumId="10" w15:restartNumberingAfterBreak="0">
+  <w:abstractNum w:abstractNumId="11" w15:restartNumberingAfterBreak="0">
     <w:nsid w:val="5AE55BC6"/>
     <w:multiLevelType w:val="hybridMultilevel"/>
     <w:tmpl w:val="E3943356"/>
@@ -2777,7 +2850,7 @@
       </w:rPr>
     </w:lvl>
   </w:abstractNum>
-  <w:abstractNum w:abstractNumId="11" w15:restartNumberingAfterBreak="0">
+  <w:abstractNum w:abstractNumId="12" w15:restartNumberingAfterBreak="0">
     <w:nsid w:val="626C0376"/>
     <w:multiLevelType w:val="hybridMultilevel"/>
     <w:tmpl w:val="08EA5CC6"/>
@@ -2890,7 +2963,7 @@
       </w:rPr>
     </w:lvl>
   </w:abstractNum>
-  <w:abstractNum w:abstractNumId="12" w15:restartNumberingAfterBreak="0">
+  <w:abstractNum w:abstractNumId="13" w15:restartNumberingAfterBreak="0">
     <w:nsid w:val="63051083"/>
     <w:multiLevelType w:val="hybridMultilevel"/>
     <w:tmpl w:val="56F0BCE8"/>
@@ -3003,7 +3076,7 @@
       </w:rPr>
     </w:lvl>
   </w:abstractNum>
-  <w:abstractNum w:abstractNumId="13" w15:restartNumberingAfterBreak="0">
+  <w:abstractNum w:abstractNumId="14" w15:restartNumberingAfterBreak="0">
     <w:nsid w:val="645A0A46"/>
     <w:multiLevelType w:val="hybridMultilevel"/>
     <w:tmpl w:val="14A6862A"/>
@@ -3092,10 +3165,10 @@
       </w:pPr>
     </w:lvl>
   </w:abstractNum>
-  <w:abstractNum w:abstractNumId="14" w15:restartNumberingAfterBreak="0">
+  <w:abstractNum w:abstractNumId="15" w15:restartNumberingAfterBreak="0">
     <w:nsid w:val="67167D40"/>
     <w:multiLevelType w:val="hybridMultilevel"/>
-    <w:tmpl w:val="14A6862A"/>
+    <w:tmpl w:val="AA6A3CE6"/>
     <w:lvl w:ilvl="0" w:tplc="0409000F">
       <w:start w:val="1"/>
       <w:numFmt w:val="decimal"/>
@@ -3181,7 +3254,7 @@
       </w:pPr>
     </w:lvl>
   </w:abstractNum>
-  <w:abstractNum w:abstractNumId="15" w15:restartNumberingAfterBreak="0">
+  <w:abstractNum w:abstractNumId="16" w15:restartNumberingAfterBreak="0">
     <w:nsid w:val="6B630F44"/>
     <w:multiLevelType w:val="hybridMultilevel"/>
     <w:tmpl w:val="8F04F4A6"/>
@@ -3325,10 +3398,10 @@
     <w:abstractNumId w:val="3"/>
   </w:num>
   <w:num w:numId="11">
-    <w:abstractNumId w:val="14"/>
+    <w:abstractNumId w:val="15"/>
   </w:num>
   <w:num w:numId="12">
-    <w:abstractNumId w:val="10"/>
+    <w:abstractNumId w:val="11"/>
   </w:num>
   <w:num w:numId="13">
     <w:abstractNumId w:val="0"/>
@@ -3337,37 +3410,40 @@
     <w:abstractNumId w:val="1"/>
   </w:num>
   <w:num w:numId="15">
-    <w:abstractNumId w:val="4"/>
+    <w:abstractNumId w:val="5"/>
   </w:num>
   <w:num w:numId="16">
-    <w:abstractNumId w:val="8"/>
+    <w:abstractNumId w:val="9"/>
   </w:num>
   <w:num w:numId="17">
     <w:abstractNumId w:val="2"/>
   </w:num>
   <w:num w:numId="18">
-    <w:abstractNumId w:val="9"/>
+    <w:abstractNumId w:val="10"/>
   </w:num>
   <w:num w:numId="19">
+    <w:abstractNumId w:val="7"/>
+  </w:num>
+  <w:num w:numId="20">
+    <w:abstractNumId w:val="12"/>
+  </w:num>
+  <w:num w:numId="21">
+    <w:abstractNumId w:val="8"/>
+  </w:num>
+  <w:num w:numId="22">
     <w:abstractNumId w:val="6"/>
   </w:num>
-  <w:num w:numId="20">
-    <w:abstractNumId w:val="11"/>
-  </w:num>
-  <w:num w:numId="21">
-    <w:abstractNumId w:val="7"/>
-  </w:num>
-  <w:num w:numId="22">
-    <w:abstractNumId w:val="5"/>
-  </w:num>
   <w:num w:numId="23">
-    <w:abstractNumId w:val="12"/>
+    <w:abstractNumId w:val="13"/>
   </w:num>
   <w:num w:numId="24">
-    <w:abstractNumId w:val="13"/>
+    <w:abstractNumId w:val="14"/>
   </w:num>
   <w:num w:numId="25">
-    <w:abstractNumId w:val="15"/>
+    <w:abstractNumId w:val="16"/>
+  </w:num>
+  <w:num w:numId="26">
+    <w:abstractNumId w:val="4"/>
   </w:num>
 </w:numbering>
 </file>
@@ -4789,7 +4865,7 @@
 </file>
 
 <file path=customXml/itemProps1.xml><?xml version="1.0" encoding="utf-8"?>
-<ds:datastoreItem xmlns:ds="http://schemas.openxmlformats.org/officeDocument/2006/customXml" ds:itemID="{4F94D25A-8847-4F80-972C-D158F6C0932B}">
+<ds:datastoreItem xmlns:ds="http://schemas.openxmlformats.org/officeDocument/2006/customXml" ds:itemID="{2C22CA04-6721-4BF1-A4E0-F79BE8A27CF2}">
   <ds:schemaRefs>
     <ds:schemaRef ds:uri="http://schemas.openxmlformats.org/officeDocument/2006/bibliography"/>
   </ds:schemaRefs>

</xml_diff>